<commit_message>
hoan thien thanh vien
</commit_message>
<xml_diff>
--- a/public/2023/phpflow.docx
+++ b/public/2023/phpflow.docx
@@ -6,70 +6,70 @@
       <w:pPr/>
       <w:r>
         <w:rPr/>
-        <w:t xml:space="preserve">Name: az18042003an</w:t>
-      </w:r>
-    </w:p>
-    <w:p>
-      <w:pPr/>
-      <w:r>
-        <w:rPr/>
-        <w:t xml:space="preserve">Tên Phim: Đẹp Trai có gì sai</w:t>
-      </w:r>
-    </w:p>
-    <w:p>
-      <w:pPr/>
-      <w:r>
-        <w:rPr/>
-        <w:t xml:space="preserve">Phòng: vanan</w:t>
-      </w:r>
-    </w:p>
-    <w:p>
-      <w:pPr/>
-      <w:r>
-        <w:rPr/>
-        <w:t xml:space="preserve">Email: anhandepgiai22@gmail.com</w:t>
-      </w:r>
-    </w:p>
-    <w:p>
-      <w:pPr/>
-      <w:r>
-        <w:rPr/>
-        <w:t xml:space="preserve">Phone: 0332360580</w:t>
-      </w:r>
-    </w:p>
-    <w:p>
-      <w:pPr/>
-      <w:r>
-        <w:rPr/>
-        <w:t xml:space="preserve">List Seat: ["H3"]</w:t>
-      </w:r>
-    </w:p>
-    <w:p>
-      <w:pPr/>
-      <w:r>
-        <w:rPr/>
-        <w:t xml:space="preserve">Created At: 2023-11-13 07:02:11</w:t>
-      </w:r>
-    </w:p>
-    <w:p>
-      <w:pPr/>
-      <w:r>
-        <w:rPr/>
-        <w:t xml:space="preserve">Start Date: 2023-11-16 18:20:00</w:t>
-      </w:r>
-    </w:p>
-    <w:p>
-      <w:pPr/>
-      <w:r>
-        <w:rPr/>
-        <w:t xml:space="preserve">Payment: VNPAY</w:t>
-      </w:r>
-    </w:p>
-    <w:p>
-      <w:pPr/>
-      <w:r>
-        <w:rPr/>
-        <w:t xml:space="preserve">Total: 45000</w:t>
+        <w:t xml:space="preserve">Name: </w:t>
+      </w:r>
+    </w:p>
+    <w:p>
+      <w:pPr/>
+      <w:r>
+        <w:rPr/>
+        <w:t xml:space="preserve">Tên Phim: </w:t>
+      </w:r>
+    </w:p>
+    <w:p>
+      <w:pPr/>
+      <w:r>
+        <w:rPr/>
+        <w:t xml:space="preserve">Phòng: </w:t>
+      </w:r>
+    </w:p>
+    <w:p>
+      <w:pPr/>
+      <w:r>
+        <w:rPr/>
+        <w:t xml:space="preserve">Email: </w:t>
+      </w:r>
+    </w:p>
+    <w:p>
+      <w:pPr/>
+      <w:r>
+        <w:rPr/>
+        <w:t xml:space="preserve">Phone: </w:t>
+      </w:r>
+    </w:p>
+    <w:p>
+      <w:pPr/>
+      <w:r>
+        <w:rPr/>
+        <w:t xml:space="preserve">List Seat: </w:t>
+      </w:r>
+    </w:p>
+    <w:p>
+      <w:pPr/>
+      <w:r>
+        <w:rPr/>
+        <w:t xml:space="preserve">Created At: </w:t>
+      </w:r>
+    </w:p>
+    <w:p>
+      <w:pPr/>
+      <w:r>
+        <w:rPr/>
+        <w:t xml:space="preserve">Start Date: </w:t>
+      </w:r>
+    </w:p>
+    <w:p>
+      <w:pPr/>
+      <w:r>
+        <w:rPr/>
+        <w:t xml:space="preserve">Payment: </w:t>
+      </w:r>
+    </w:p>
+    <w:p>
+      <w:pPr/>
+      <w:r>
+        <w:rPr/>
+        <w:t xml:space="preserve">Total: </w:t>
       </w:r>
     </w:p>
     <w:sectPr>

</xml_diff>